<commit_message>
Criação Modelagem Banco de Dados
</commit_message>
<xml_diff>
--- a/Documentação/Melissa Neves_VegTrip_documentação_v1.docx
+++ b/Documentação/Melissa Neves_VegTrip_documentação_v1.docx
@@ -4251,7 +4251,6 @@
         </w:rPr>
         <w:t xml:space="preserve"> </w:t>
       </w:r>
-      <w:proofErr w:type="gramStart"/>
       <w:r>
         <w:rPr>
           <w:rStyle w:val="normaltextrun"/>
@@ -4259,7 +4258,6 @@
         </w:rPr>
         <w:t>“</w:t>
       </w:r>
-      <w:proofErr w:type="gramEnd"/>
       <w:r>
         <w:rPr>
           <w:rStyle w:val="normaltextrun"/>
@@ -4306,14 +4304,7 @@
           <w:rStyle w:val="normaltextrun"/>
           <w:rFonts w:ascii="Arial" w:hAnsi="Arial" w:cs="Arial"/>
         </w:rPr>
-        <w:t>QUINTAES</w:t>
-      </w:r>
-      <w:r>
-        <w:rPr>
-          <w:rStyle w:val="normaltextrun"/>
-          <w:rFonts w:ascii="Arial" w:hAnsi="Arial" w:cs="Arial"/>
-        </w:rPr>
-        <w:t xml:space="preserve">, </w:t>
+        <w:t xml:space="preserve">QUINTAES, </w:t>
       </w:r>
       <w:proofErr w:type="spellStart"/>
       <w:r>
@@ -4398,21 +4389,7 @@
           <w:rStyle w:val="normaltextrun"/>
           <w:rFonts w:ascii="Arial" w:hAnsi="Arial" w:cs="Arial"/>
         </w:rPr>
-        <w:t>CRUZ</w:t>
-      </w:r>
-      <w:r>
-        <w:rPr>
-          <w:rStyle w:val="normaltextrun"/>
-          <w:rFonts w:ascii="Arial" w:hAnsi="Arial" w:cs="Arial"/>
-        </w:rPr>
-        <w:t xml:space="preserve">, </w:t>
-      </w:r>
-      <w:r>
-        <w:rPr>
-          <w:rStyle w:val="normaltextrun"/>
-          <w:rFonts w:ascii="Arial" w:hAnsi="Arial" w:cs="Arial"/>
-        </w:rPr>
-        <w:t>Amanda</w:t>
+        <w:t>CRUZ, Amanda</w:t>
       </w:r>
       <w:r>
         <w:rPr>
@@ -8416,12 +8393,9 @@
 </file>
 
 <file path=customXml/item2.xml><?xml version="1.0" encoding="utf-8"?>
-<?mso-contentType ?>
-<FormTemplates xmlns="http://schemas.microsoft.com/sharepoint/v3/contenttype/forms">
-  <Display>DocumentLibraryForm</Display>
-  <Edit>DocumentLibraryForm</Edit>
-  <New>DocumentLibraryForm</New>
-</FormTemplates>
+<p:properties xmlns:p="http://schemas.microsoft.com/office/2006/metadata/properties" xmlns:xsi="http://www.w3.org/2001/XMLSchema-instance" xmlns:pc="http://schemas.microsoft.com/office/infopath/2007/PartnerControls">
+  <documentManagement/>
+</p:properties>
 </file>
 
 <file path=customXml/item3.xml><?xml version="1.0" encoding="utf-8"?>
@@ -8539,9 +8513,12 @@
 </file>
 
 <file path=customXml/item4.xml><?xml version="1.0" encoding="utf-8"?>
-<p:properties xmlns:p="http://schemas.microsoft.com/office/2006/metadata/properties" xmlns:xsi="http://www.w3.org/2001/XMLSchema-instance" xmlns:pc="http://schemas.microsoft.com/office/infopath/2007/PartnerControls">
-  <documentManagement/>
-</p:properties>
+<?mso-contentType ?>
+<FormTemplates xmlns="http://schemas.microsoft.com/sharepoint/v3/contenttype/forms">
+  <Display>DocumentLibraryForm</Display>
+  <Edit>DocumentLibraryForm</Edit>
+  <New>DocumentLibraryForm</New>
+</FormTemplates>
 </file>
 
 <file path=customXml/itemProps1.xml><?xml version="1.0" encoding="utf-8"?>
@@ -8553,9 +8530,10 @@
 </file>
 
 <file path=customXml/itemProps2.xml><?xml version="1.0" encoding="utf-8"?>
-<ds:datastoreItem xmlns:ds="http://schemas.openxmlformats.org/officeDocument/2006/customXml" ds:itemID="{B52C9AD5-4F18-4494-A12B-C11EA8399E21}">
+<ds:datastoreItem xmlns:ds="http://schemas.openxmlformats.org/officeDocument/2006/customXml" ds:itemID="{79054B02-B215-46AC-9176-544339E93661}">
   <ds:schemaRefs>
-    <ds:schemaRef ds:uri="http://schemas.microsoft.com/sharepoint/v3/contenttype/forms"/>
+    <ds:schemaRef ds:uri="http://schemas.microsoft.com/office/2006/metadata/properties"/>
+    <ds:schemaRef ds:uri="http://schemas.microsoft.com/office/infopath/2007/PartnerControls"/>
   </ds:schemaRefs>
 </ds:datastoreItem>
 </file>
@@ -8577,10 +8555,9 @@
 </file>
 
 <file path=customXml/itemProps4.xml><?xml version="1.0" encoding="utf-8"?>
-<ds:datastoreItem xmlns:ds="http://schemas.openxmlformats.org/officeDocument/2006/customXml" ds:itemID="{79054B02-B215-46AC-9176-544339E93661}">
+<ds:datastoreItem xmlns:ds="http://schemas.openxmlformats.org/officeDocument/2006/customXml" ds:itemID="{B52C9AD5-4F18-4494-A12B-C11EA8399E21}">
   <ds:schemaRefs>
-    <ds:schemaRef ds:uri="http://schemas.microsoft.com/office/2006/metadata/properties"/>
-    <ds:schemaRef ds:uri="http://schemas.microsoft.com/office/infopath/2007/PartnerControls"/>
+    <ds:schemaRef ds:uri="http://schemas.microsoft.com/sharepoint/v3/contenttype/forms"/>
   </ds:schemaRefs>
 </ds:datastoreItem>
 </file>
</xml_diff>